<commit_message>
add documentation with user and admin credentials for testing
</commit_message>
<xml_diff>
--- a/01-documentation/Veb aplikacija za bazene - dokumentacija.docx
+++ b/01-documentation/Veb aplikacija za bazene - dokumentacija.docx
@@ -1834,12 +1834,10 @@
         <w:t xml:space="preserve"> da </w:t>
       </w:r>
       <w:proofErr w:type="spellStart"/>
-      <w:proofErr w:type="gramStart"/>
       <w:r>
         <w:t>bude</w:t>
       </w:r>
       <w:proofErr w:type="spellEnd"/>
-      <w:proofErr w:type="gramEnd"/>
       <w:r>
         <w:t xml:space="preserve"> </w:t>
       </w:r>
@@ -3448,6 +3446,9 @@
       </w:r>
       <w:proofErr w:type="spellEnd"/>
       <w:r>
+        <w:rPr>
+          <w:noProof/>
+        </w:rPr>
         <w:drawing>
           <wp:inline distT="0" distB="0" distL="0" distR="0" wp14:anchorId="12CFF0A8" wp14:editId="4E50092A">
             <wp:extent cx="5600700" cy="4128780"/>
@@ -5778,13 +5779,7 @@
         <w:rPr>
           <w:lang w:val="sr-Latn-RS"/>
         </w:rPr>
-        <w:t>“</w:t>
-      </w:r>
-      <w:r>
-        <w:rPr>
-          <w:lang w:val="sr-Latn-RS"/>
-        </w:rPr>
-        <w:t xml:space="preserve"> sadrži polja databaseConnection</w:t>
+        <w:t>“ sadrži polja databaseConnection</w:t>
       </w:r>
       <w:r>
         <w:rPr>
@@ -5880,13 +5875,7 @@
         <w:rPr>
           <w:lang w:val="sr-Latn-RS"/>
         </w:rPr>
-        <w:t xml:space="preserve">“ objektu u </w:t>
-      </w:r>
-      <w:r>
-        <w:rPr>
-          <w:lang w:val="sr-Latn-RS"/>
-        </w:rPr>
-        <w:t>„</w:t>
+        <w:t>“ objektu u „</w:t>
       </w:r>
       <w:r>
         <w:rPr>
@@ -5920,13 +5909,7 @@
         <w:rPr>
           <w:lang w:val="sr-Latn-RS"/>
         </w:rPr>
-        <w:t xml:space="preserve">Interfejs </w:t>
-      </w:r>
-      <w:r>
-        <w:rPr>
-          <w:lang w:val="sr-Latn-RS"/>
-        </w:rPr>
-        <w:t>„</w:t>
+        <w:t>Interfejs „</w:t>
       </w:r>
       <w:r>
         <w:rPr>
@@ -5939,13 +5922,7 @@
         <w:rPr>
           <w:lang w:val="sr-Latn-RS"/>
         </w:rPr>
-        <w:t>“</w:t>
-      </w:r>
-      <w:r>
-        <w:rPr>
-          <w:lang w:val="sr-Latn-RS"/>
-        </w:rPr>
-        <w:t xml:space="preserve"> je </w:t>
+        <w:t xml:space="preserve">“ je </w:t>
       </w:r>
       <w:r>
         <w:rPr>
@@ -5964,13 +5941,7 @@
         <w:rPr>
           <w:lang w:val="sr-Latn-RS"/>
         </w:rPr>
-        <w:t xml:space="preserve">koji će biti ekstendovan od strane pojedinačnih </w:t>
-      </w:r>
-      <w:r>
-        <w:rPr>
-          <w:lang w:val="sr-Latn-RS"/>
-        </w:rPr>
-        <w:t>Model klasa</w:t>
+        <w:t>koji će biti ekstendovan od strane pojedinačnih Model klasa</w:t>
       </w:r>
       <w:r>
         <w:rPr>
@@ -6027,13 +5998,7 @@
         <w:rPr>
           <w:lang w:val="sr-Latn-RS"/>
         </w:rPr>
-        <w:t xml:space="preserve"> i  resources tipa </w:t>
-      </w:r>
-      <w:r>
-        <w:rPr>
-          <w:lang w:val="sr-Latn-RS"/>
-        </w:rPr>
-        <w:t>„</w:t>
+        <w:t xml:space="preserve"> i  resources tipa „</w:t>
       </w:r>
       <w:r>
         <w:rPr>
@@ -6046,13 +6011,7 @@
         <w:rPr>
           <w:lang w:val="sr-Latn-RS"/>
         </w:rPr>
-        <w:t>“</w:t>
-      </w:r>
-      <w:r>
-        <w:rPr>
-          <w:lang w:val="sr-Latn-RS"/>
-        </w:rPr>
-        <w:t>.</w:t>
+        <w:t>“.</w:t>
       </w:r>
     </w:p>
     <w:p>
@@ -6127,14 +6086,7 @@
           <w:b/>
           <w:lang w:val="sr-Latn-RS"/>
         </w:rPr>
-        <w:t>I</w:t>
-      </w:r>
-      <w:r>
-        <w:rPr>
-          <w:b/>
-          <w:lang w:val="sr-Latn-RS"/>
-        </w:rPr>
-        <w:t>ServiceData</w:t>
+        <w:t>IServiceData</w:t>
       </w:r>
       <w:r>
         <w:rPr>
@@ -6153,13 +6105,7 @@
         <w:rPr>
           <w:lang w:val="sr-Latn-RS"/>
         </w:rPr>
-        <w:t xml:space="preserve"> interfejs koji</w:t>
-      </w:r>
-      <w:r>
-        <w:rPr>
-          <w:lang w:val="sr-Latn-RS"/>
-        </w:rPr>
-        <w:t xml:space="preserve"> će biti ekstendovan od strane pojedinačnih interfejsa koji će sadržati strukturu podataka za svaki model sa imenima polja koja se poklapaju sa imenima polja u bazi podataka.</w:t>
+        <w:t xml:space="preserve"> interfejs koji će biti ekstendovan od strane pojedinačnih interfejsa koji će sadržati strukturu podataka za svaki model sa imenima polja koja se poklapaju sa imenima polja u bazi podataka.</w:t>
       </w:r>
     </w:p>
     <w:p>
@@ -6264,19 +6210,7 @@
         <w:rPr>
           <w:lang w:val="sr-Latn-RS"/>
         </w:rPr>
-        <w:t xml:space="preserve"> </w:t>
-      </w:r>
-      <w:r>
-        <w:rPr>
-          <w:lang w:val="sr-Latn-RS"/>
-        </w:rPr>
-        <w:t>(Osim Auth komponente koja ima samo kontroler, ruter i DTO interfejse)</w:t>
-      </w:r>
-      <w:r>
-        <w:rPr>
-          <w:lang w:val="sr-Latn-RS"/>
-        </w:rPr>
-        <w:t xml:space="preserve">. </w:t>
+        <w:t xml:space="preserve"> (Osim Auth komponente koja ima samo kontroler, ruter i DTO interfejse). </w:t>
       </w:r>
       <w:r>
         <w:rPr>
@@ -6323,13 +6257,7 @@
         <w:rPr>
           <w:lang w:val="sr-Latn-RS"/>
         </w:rPr>
-        <w:t xml:space="preserve">“ klase, moguće dopune ostalih funkcija </w:t>
-      </w:r>
-      <w:r>
-        <w:rPr>
-          <w:lang w:val="sr-Latn-RS"/>
-        </w:rPr>
-        <w:t>„</w:t>
+        <w:t>“ klase, moguće dopune ostalih funkcija „</w:t>
       </w:r>
       <w:r>
         <w:rPr>
@@ -6342,19 +6270,7 @@
         <w:rPr>
           <w:lang w:val="sr-Latn-RS"/>
         </w:rPr>
-        <w:t>“ klase</w:t>
-      </w:r>
-      <w:r>
-        <w:rPr>
-          <w:lang w:val="sr-Latn-RS"/>
-        </w:rPr>
-        <w:t xml:space="preserve">, kao i moguće nove funkcije koje nisu definisane u </w:t>
-      </w:r>
-      <w:r>
-        <w:rPr>
-          <w:lang w:val="sr-Latn-RS"/>
-        </w:rPr>
-        <w:t>„</w:t>
+        <w:t>“ klase, kao i moguće nove funkcije koje nisu definisane u „</w:t>
       </w:r>
       <w:r>
         <w:rPr>
@@ -6367,13 +6283,7 @@
         <w:rPr>
           <w:lang w:val="sr-Latn-RS"/>
         </w:rPr>
-        <w:t>“</w:t>
-      </w:r>
-      <w:r>
-        <w:rPr>
-          <w:lang w:val="sr-Latn-RS"/>
-        </w:rPr>
-        <w:t xml:space="preserve"> klasi.</w:t>
+        <w:t>“ klasi.</w:t>
       </w:r>
       <w:r>
         <w:rPr>
@@ -6657,19 +6567,7 @@
         <w:rPr>
           <w:lang w:val="sr-Latn-RS"/>
         </w:rPr>
-        <w:t>“</w:t>
-      </w:r>
-      <w:r>
-        <w:rPr>
-          <w:lang w:val="sr-Latn-RS"/>
-        </w:rPr>
-        <w:t xml:space="preserve"> interfejsa tako što instanciraju kontroler komponente na osnovu prosleđenih </w:t>
-      </w:r>
-      <w:r>
-        <w:rPr>
-          <w:lang w:val="sr-Latn-RS"/>
-        </w:rPr>
-        <w:t>„</w:t>
+        <w:t>“ interfejsa tako što instanciraju kontroler komponente na osnovu prosleđenih „</w:t>
       </w:r>
       <w:r>
         <w:rPr>
@@ -6682,13 +6580,7 @@
         <w:rPr>
           <w:lang w:val="sr-Latn-RS"/>
         </w:rPr>
-        <w:t>“</w:t>
-      </w:r>
-      <w:r>
-        <w:rPr>
-          <w:lang w:val="sr-Latn-RS"/>
-        </w:rPr>
-        <w:t xml:space="preserve"> resursa i express aplikac</w:t>
+        <w:t>“ resursa i express aplikac</w:t>
       </w:r>
       <w:r>
         <w:rPr>
@@ -6857,8 +6749,68 @@
         <w:rPr>
           <w:lang w:val="sr-Latn-RS"/>
         </w:rPr>
-        <w:t xml:space="preserve">. U sebi sadrži loginAdministrator(), loginUser(), refreshAdministrator() i refreshLogin() funkcije. Svaka od ovih funkcija uzima 2 argumenta: Request i Response iz Express biblioteke. Obe login funkcije treba za početak da provere da li su prosleđeni email (za administratore username) i lozinka ispravni. Ukoliko nisu biće vraćena adekvatna greška, a ukoliko jesu vratiće se objekat sa dva potpisana JSON Web Tokena: authToken i refreshToken (Potpisivanje se vrši na osnovu parametara navedenih u okviru DevConfig objekta u  </w:t>
-      </w:r>
+        <w:t>. U sebi sadrži loginAdministrator(), loginUser(), refreshAdministrator() i refreshLogin() funkcije. Svaka od ovih funkcija uzima 2 argumenta: Request i Response iz Express biblioteke. Obe login funkcije treba za početak da provere da li su prosleđeni email (za administratore username) i lozinka ispravni. Ukoliko nisu biće vraćena adekvatna greška, a ukoliko jesu vratiće se objekat sa dva potpisana JSON Web Tokena: authToken i refreshToken (Potpisivanje se vrši na osnovu parametara navedenih u okviru DevConfig objekta u  „</w:t>
+      </w:r>
+      <w:r>
+        <w:rPr>
+          <w:b/>
+          <w:lang w:val="sr-Latn-RS"/>
+        </w:rPr>
+        <w:t>configs</w:t>
+      </w:r>
+      <w:r>
+        <w:rPr>
+          <w:b/>
+          <w:lang w:val="sr-Latn-RS"/>
+        </w:rPr>
+        <w:t>.ts</w:t>
+      </w:r>
+      <w:r>
+        <w:rPr>
+          <w:lang w:val="sr-Latn-RS"/>
+        </w:rPr>
+        <w:t>“. )</w:t>
+      </w:r>
+      <w:r>
+        <w:rPr>
+          <w:lang w:val="sr-Latn-RS"/>
+        </w:rPr>
+        <w:t>. Refresh metode iz autorizacionog dela Request headera uzimaj „</w:t>
+      </w:r>
+      <w:r>
+        <w:rPr>
+          <w:b/>
+          <w:lang w:val="sr-Latn-RS"/>
+        </w:rPr>
+        <w:t>ITokenData</w:t>
+      </w:r>
+      <w:r>
+        <w:rPr>
+          <w:lang w:val="sr-Latn-RS"/>
+        </w:rPr>
+        <w:t>“(Interfejs koji sadrži podatke o ulozi korisnika, njegov id i identity koji može biti username ili email u zavisnosti od uloge) objekat i prosleđuje ga „</w:t>
+      </w:r>
+      <w:r>
+        <w:rPr>
+          <w:b/>
+          <w:lang w:val="sr-Latn-RS"/>
+        </w:rPr>
+        <w:t>AuthMiddleware</w:t>
+      </w:r>
+      <w:r>
+        <w:rPr>
+          <w:lang w:val="sr-Latn-RS"/>
+        </w:rPr>
+        <w:t xml:space="preserve">“-u na validaciju. Refresh metode kao rezultat vraćaju objekat sa novopotpisanim JSON Web Tokenom. </w:t>
+      </w:r>
+    </w:p>
+    <w:p>
+      <w:pPr>
+        <w:jc w:val="both"/>
+        <w:rPr>
+          <w:lang w:val="sr-Latn-RS"/>
+        </w:rPr>
+      </w:pPr>
       <w:r>
         <w:rPr>
           <w:lang w:val="sr-Latn-RS"/>
@@ -6870,110 +6822,20 @@
           <w:b/>
           <w:lang w:val="sr-Latn-RS"/>
         </w:rPr>
-        <w:t>configs</w:t>
+        <w:t>Auth</w:t>
       </w:r>
       <w:r>
         <w:rPr>
           <w:b/>
           <w:lang w:val="sr-Latn-RS"/>
         </w:rPr>
-        <w:t>.ts</w:t>
-      </w:r>
-      <w:r>
-        <w:rPr>
-          <w:lang w:val="sr-Latn-RS"/>
-        </w:rPr>
-        <w:t>“.</w:t>
-      </w:r>
-      <w:r>
-        <w:rPr>
-          <w:lang w:val="sr-Latn-RS"/>
-        </w:rPr>
-        <w:t xml:space="preserve"> )</w:t>
-      </w:r>
-      <w:r>
-        <w:rPr>
-          <w:lang w:val="sr-Latn-RS"/>
-        </w:rPr>
-        <w:t>. Refresh metode iz autorizacionog dela Request headera uzimaj „</w:t>
-      </w:r>
-      <w:r>
-        <w:rPr>
-          <w:b/>
-          <w:lang w:val="sr-Latn-RS"/>
-        </w:rPr>
-        <w:t>ITokenData</w:t>
-      </w:r>
-      <w:r>
-        <w:rPr>
-          <w:lang w:val="sr-Latn-RS"/>
-        </w:rPr>
-        <w:t xml:space="preserve">“(Interfejs koji sadrži podatke o ulozi korisnika, njegov id i identity koji može biti username ili email u zavisnosti od uloge) objekat i prosleđuje ga </w:t>
-      </w:r>
-      <w:r>
-        <w:rPr>
-          <w:lang w:val="sr-Latn-RS"/>
-        </w:rPr>
-        <w:t>„</w:t>
-      </w:r>
-      <w:r>
-        <w:rPr>
-          <w:b/>
-          <w:lang w:val="sr-Latn-RS"/>
-        </w:rPr>
-        <w:t>AuthMiddleware</w:t>
-      </w:r>
-      <w:r>
-        <w:rPr>
-          <w:lang w:val="sr-Latn-RS"/>
-        </w:rPr>
-        <w:t>“</w:t>
-      </w:r>
-      <w:r>
-        <w:rPr>
-          <w:lang w:val="sr-Latn-RS"/>
-        </w:rPr>
-        <w:t xml:space="preserve">-u na validaciju. Refresh metode kao rezultat vraćaju objekat sa novopotpisanim JSON Web Tokenom. </w:t>
-      </w:r>
-    </w:p>
-    <w:p>
-      <w:pPr>
-        <w:jc w:val="both"/>
-        <w:rPr>
-          <w:lang w:val="sr-Latn-RS"/>
-        </w:rPr>
-      </w:pPr>
-      <w:r>
-        <w:rPr>
-          <w:lang w:val="sr-Latn-RS"/>
-        </w:rPr>
-        <w:t>„</w:t>
-      </w:r>
-      <w:r>
-        <w:rPr>
-          <w:b/>
-          <w:lang w:val="sr-Latn-RS"/>
-        </w:rPr>
-        <w:t>Auth</w:t>
-      </w:r>
-      <w:r>
-        <w:rPr>
-          <w:b/>
-          <w:lang w:val="sr-Latn-RS"/>
-        </w:rPr>
         <w:t>Router</w:t>
       </w:r>
       <w:r>
         <w:rPr>
           <w:lang w:val="sr-Latn-RS"/>
         </w:rPr>
-        <w:t>“</w:t>
-      </w:r>
-      <w:r>
-        <w:rPr>
-          <w:lang w:val="sr-Latn-RS"/>
-        </w:rPr>
-        <w:t xml:space="preserve"> funkcioniše isto kao i ostali ruteri, s tim da nema validacije od strane „</w:t>
+        <w:t>“ funkcioniše isto kao i ostali ruteri, s tim da nema validacije od strane „</w:t>
       </w:r>
       <w:r>
         <w:rPr>
@@ -7109,19 +6971,7 @@
         <w:rPr>
           <w:lang w:val="sr-Latn-RS"/>
         </w:rPr>
-        <w:t xml:space="preserve">Na slici ispod može se videti struktura </w:t>
-      </w:r>
-      <w:r>
-        <w:rPr>
-          <w:lang w:val="sr-Latn-RS"/>
-        </w:rPr>
-        <w:t>front</w:t>
-      </w:r>
-      <w:r>
-        <w:rPr>
-          <w:lang w:val="sr-Latn-RS"/>
-        </w:rPr>
-        <w:t>-end dela aplikacije:</w:t>
+        <w:t>Na slici ispod može se videti struktura front-end dela aplikacije:</w:t>
       </w:r>
     </w:p>
     <w:p>
@@ -7216,13 +7066,7 @@
         <w:rPr>
           <w:lang w:val="sr-Latn-RS"/>
         </w:rPr>
-        <w:t xml:space="preserve">U </w:t>
-      </w:r>
-      <w:r>
-        <w:rPr>
-          <w:lang w:val="sr-Latn-RS"/>
-        </w:rPr>
-        <w:t>„</w:t>
+        <w:t>U „</w:t>
       </w:r>
       <w:r>
         <w:rPr>
@@ -7235,13 +7079,7 @@
         <w:rPr>
           <w:lang w:val="sr-Latn-RS"/>
         </w:rPr>
-        <w:t>“</w:t>
-      </w:r>
-      <w:r>
-        <w:rPr>
-          <w:lang w:val="sr-Latn-RS"/>
-        </w:rPr>
-        <w:t xml:space="preserve"> je izmeštena komunikacija sa back-end delom aplikacije. Eksportuje funkciju api() koju pozivamo u samim komponentama za dohvatanje podataka sa back-end-a. Osim ove funkcije sadrži još </w:t>
+        <w:t xml:space="preserve">“ je izmeštena komunikacija sa back-end delom aplikacije. Eksportuje funkciju api() koju pozivamo u samim komponentama za dohvatanje podataka sa back-end-a. Osim ove funkcije sadrži još </w:t>
       </w:r>
       <w:r>
         <w:rPr>
@@ -7354,44 +7192,19 @@
           <w:b/>
           <w:lang w:val="sr-Latn-RS"/>
         </w:rPr>
-        <w:t>AuthStore</w:t>
-      </w:r>
-      <w:r>
-        <w:rPr>
-          <w:b/>
-          <w:lang w:val="sr-Latn-RS"/>
-        </w:rPr>
-        <w:t>.ts</w:t>
-      </w:r>
-      <w:r>
-        <w:rPr>
-          <w:lang w:val="sr-Latn-RS"/>
-        </w:rPr>
-        <w:t>“</w:t>
-      </w:r>
-      <w:r>
-        <w:rPr>
-          <w:lang w:val="sr-Latn-RS"/>
-        </w:rPr>
-        <w:t xml:space="preserve"> nalazi se logika za čuvanje i izmenu state-a aplikacije. </w:t>
-      </w:r>
-      <w:r>
-        <w:rPr>
-          <w:lang w:val="sr-Latn-RS"/>
-        </w:rPr>
-        <w:t xml:space="preserve">Ovde je definisan IAuthStoreData </w:t>
-      </w:r>
-      <w:r>
-        <w:rPr>
-          <w:lang w:val="sr-Latn-RS"/>
-        </w:rPr>
-        <w:t>interfejs</w:t>
-      </w:r>
-      <w:r>
-        <w:rPr>
-          <w:lang w:val="sr-Latn-RS"/>
-        </w:rPr>
-        <w:t xml:space="preserve"> koji pretstavlja strukturu store objekta. </w:t>
+        <w:t>AuthStore.ts</w:t>
+      </w:r>
+      <w:r>
+        <w:rPr>
+          <w:lang w:val="sr-Latn-RS"/>
+        </w:rPr>
+        <w:t xml:space="preserve">“ nalazi se logika za čuvanje i izmenu state-a aplikacije. </w:t>
+      </w:r>
+      <w:r>
+        <w:rPr>
+          <w:lang w:val="sr-Latn-RS"/>
+        </w:rPr>
+        <w:t xml:space="preserve">Ovde je definisan IAuthStoreData interfejs koji pretstavlja strukturu store objekta. </w:t>
       </w:r>
       <w:r>
         <w:rPr>
@@ -7729,13 +7542,7 @@
         <w:rPr>
           <w:lang w:val="sr-Latn-RS"/>
         </w:rPr>
-        <w:t xml:space="preserve"> na AuthStore redux store</w:t>
-      </w:r>
-      <w:r>
-        <w:rPr>
-          <w:lang w:val="sr-Latn-RS"/>
-        </w:rPr>
-        <w:t xml:space="preserve"> iz „</w:t>
+        <w:t xml:space="preserve"> na AuthStore redux store iz „</w:t>
       </w:r>
       <w:r>
         <w:rPr>
@@ -7748,13 +7555,7 @@
         <w:rPr>
           <w:lang w:val="sr-Latn-RS"/>
         </w:rPr>
-        <w:t>“</w:t>
-      </w:r>
-      <w:r>
-        <w:rPr>
-          <w:lang w:val="sr-Latn-RS"/>
-        </w:rPr>
-        <w:t xml:space="preserve"> i pravimo rute react aplikacije.</w:t>
+        <w:t>“ i pravimo rute react aplikacije.</w:t>
       </w:r>
     </w:p>
     <w:p>
@@ -7875,25 +7676,7 @@
         <w:rPr>
           <w:lang w:val="sr-Latn-RS"/>
         </w:rPr>
-        <w:t xml:space="preserve">“ komponenta je </w:t>
-      </w:r>
-      <w:r>
-        <w:rPr>
-          <w:lang w:val="sr-Latn-RS"/>
-        </w:rPr>
-        <w:t xml:space="preserve">administratorska </w:t>
-      </w:r>
-      <w:r>
-        <w:rPr>
-          <w:lang w:val="sr-Latn-RS"/>
-        </w:rPr>
-        <w:t>stranica</w:t>
-      </w:r>
-      <w:r>
-        <w:rPr>
-          <w:lang w:val="sr-Latn-RS"/>
-        </w:rPr>
-        <w:t xml:space="preserve"> u kojoj su izlistani svi korisnici aplikacije. Administrator ima mogućnost da promeni status aktivnosti korisnika, da promeni ime ili prezime, da mu promeni lozinku.</w:t>
+        <w:t>“ komponenta je administratorska stranica u kojoj su izlistani svi korisnici aplikacije. Administrator ima mogućnost da promeni status aktivnosti korisnika, da promeni ime ili prezime, da mu promeni lozinku.</w:t>
       </w:r>
     </w:p>
     <w:p>
@@ -7978,8 +7761,70 @@
         <w:rPr>
           <w:lang w:val="sr-Latn-RS"/>
         </w:rPr>
-        <w:t xml:space="preserve">koje će ga odvesti na </w:t>
-      </w:r>
+        <w:t>koje će ga odvesti na „</w:t>
+      </w:r>
+      <w:r>
+        <w:rPr>
+          <w:b/>
+          <w:lang w:val="sr-Latn-RS"/>
+        </w:rPr>
+        <w:t>AdminPeriod</w:t>
+      </w:r>
+      <w:r>
+        <w:rPr>
+          <w:b/>
+          <w:lang w:val="sr-Latn-RS"/>
+        </w:rPr>
+        <w:t>Page.tsx</w:t>
+      </w:r>
+      <w:r>
+        <w:rPr>
+          <w:lang w:val="sr-Latn-RS"/>
+        </w:rPr>
+        <w:t>“ komponentu.</w:t>
+      </w:r>
+    </w:p>
+    <w:p>
+      <w:pPr>
+        <w:jc w:val="both"/>
+        <w:rPr>
+          <w:lang w:val="sr-Latn-RS"/>
+        </w:rPr>
+      </w:pPr>
+      <w:r>
+        <w:rPr>
+          <w:lang w:val="sr-Latn-RS"/>
+        </w:rPr>
+        <w:t>U „</w:t>
+      </w:r>
+      <w:r>
+        <w:rPr>
+          <w:b/>
+          <w:lang w:val="sr-Latn-RS"/>
+        </w:rPr>
+        <w:t>AdminPeriod</w:t>
+      </w:r>
+      <w:r>
+        <w:rPr>
+          <w:b/>
+          <w:lang w:val="sr-Latn-RS"/>
+        </w:rPr>
+        <w:t>Page.tsx</w:t>
+      </w:r>
+      <w:r>
+        <w:rPr>
+          <w:lang w:val="sr-Latn-RS"/>
+        </w:rPr>
+        <w:t>“ komponenti administratoru su izlistani svi korisnici koji su rezervisali izabrani termin i pruža mu se mogućnost da bilo koju rezervaciju otkaže, ukoliko se termin već nije završio.</w:t>
+      </w:r>
+    </w:p>
+    <w:p>
+      <w:pPr>
+        <w:jc w:val="both"/>
+        <w:rPr>
+          <w:lang w:val="sr-Latn-RS"/>
+        </w:rPr>
+      </w:pPr>
       <w:r>
         <w:rPr>
           <w:lang w:val="sr-Latn-RS"/>
@@ -7991,7 +7836,7 @@
           <w:b/>
           <w:lang w:val="sr-Latn-RS"/>
         </w:rPr>
-        <w:t>AdminPeriod</w:t>
+        <w:t>AdminList</w:t>
       </w:r>
       <w:r>
         <w:rPr>
@@ -8004,28 +7849,16 @@
         <w:rPr>
           <w:lang w:val="sr-Latn-RS"/>
         </w:rPr>
-        <w:t>“</w:t>
-      </w:r>
-      <w:r>
-        <w:rPr>
-          <w:lang w:val="sr-Latn-RS"/>
-        </w:rPr>
-        <w:t xml:space="preserve"> komponentu.</w:t>
-      </w:r>
-    </w:p>
-    <w:p>
-      <w:pPr>
-        <w:jc w:val="both"/>
-        <w:rPr>
-          <w:lang w:val="sr-Latn-RS"/>
-        </w:rPr>
-      </w:pPr>
-      <w:r>
-        <w:rPr>
-          <w:lang w:val="sr-Latn-RS"/>
-        </w:rPr>
-        <w:t xml:space="preserve">U </w:t>
-      </w:r>
+        <w:t>“ komponenta je administratorska stranica u kojoj su izlistani svi administratori. Pruža mogućnost dodavanja novog administratora, promene statusa aktivnosti postojećih administratora, kao i promena lozinke postojećih administratora.</w:t>
+      </w:r>
+    </w:p>
+    <w:p>
+      <w:pPr>
+        <w:jc w:val="both"/>
+        <w:rPr>
+          <w:lang w:val="sr-Latn-RS"/>
+        </w:rPr>
+      </w:pPr>
       <w:r>
         <w:rPr>
           <w:lang w:val="sr-Latn-RS"/>
@@ -8037,7 +7870,7 @@
           <w:b/>
           <w:lang w:val="sr-Latn-RS"/>
         </w:rPr>
-        <w:t>AdminPeriod</w:t>
+        <w:t>AdminLogin</w:t>
       </w:r>
       <w:r>
         <w:rPr>
@@ -8050,107 +7883,7 @@
         <w:rPr>
           <w:lang w:val="sr-Latn-RS"/>
         </w:rPr>
-        <w:t>“</w:t>
-      </w:r>
-      <w:r>
-        <w:rPr>
-          <w:lang w:val="sr-Latn-RS"/>
-        </w:rPr>
-        <w:t xml:space="preserve"> komponenti administratoru su izlistani svi korisnici koji su rezervisali izabrani termin i pruža mu se mogućnost da bilo koju rezervaciju otkaže, ukoliko se termin već nije završio.</w:t>
-      </w:r>
-    </w:p>
-    <w:p>
-      <w:pPr>
-        <w:jc w:val="both"/>
-        <w:rPr>
-          <w:lang w:val="sr-Latn-RS"/>
-        </w:rPr>
-      </w:pPr>
-      <w:r>
-        <w:rPr>
-          <w:lang w:val="sr-Latn-RS"/>
-        </w:rPr>
-        <w:t>„</w:t>
-      </w:r>
-      <w:r>
-        <w:rPr>
-          <w:b/>
-          <w:lang w:val="sr-Latn-RS"/>
-        </w:rPr>
-        <w:t>Admin</w:t>
-      </w:r>
-      <w:r>
-        <w:rPr>
-          <w:b/>
-          <w:lang w:val="sr-Latn-RS"/>
-        </w:rPr>
-        <w:t>List</w:t>
-      </w:r>
-      <w:r>
-        <w:rPr>
-          <w:b/>
-          <w:lang w:val="sr-Latn-RS"/>
-        </w:rPr>
-        <w:t>Page.tsx</w:t>
-      </w:r>
-      <w:r>
-        <w:rPr>
-          <w:lang w:val="sr-Latn-RS"/>
-        </w:rPr>
-        <w:t>“ komponenta je administratorska stranica</w:t>
-      </w:r>
-      <w:r>
-        <w:rPr>
-          <w:lang w:val="sr-Latn-RS"/>
-        </w:rPr>
-        <w:t xml:space="preserve"> u kojoj su izlistani svi administratori. Pruža mogućnost dodavanja novog administratora, promene statusa aktivnosti postojećih administratora, kao i promena lozinke postojećih administratora.</w:t>
-      </w:r>
-    </w:p>
-    <w:p>
-      <w:pPr>
-        <w:jc w:val="both"/>
-        <w:rPr>
-          <w:lang w:val="sr-Latn-RS"/>
-        </w:rPr>
-      </w:pPr>
-      <w:r>
-        <w:rPr>
-          <w:lang w:val="sr-Latn-RS"/>
-        </w:rPr>
-        <w:t>„</w:t>
-      </w:r>
-      <w:r>
-        <w:rPr>
-          <w:b/>
-          <w:lang w:val="sr-Latn-RS"/>
-        </w:rPr>
-        <w:t>Admin</w:t>
-      </w:r>
-      <w:r>
-        <w:rPr>
-          <w:b/>
-          <w:lang w:val="sr-Latn-RS"/>
-        </w:rPr>
-        <w:t>Login</w:t>
-      </w:r>
-      <w:r>
-        <w:rPr>
-          <w:b/>
-          <w:lang w:val="sr-Latn-RS"/>
-        </w:rPr>
-        <w:t>Page.tsx</w:t>
-      </w:r>
-      <w:r>
-        <w:rPr>
-          <w:lang w:val="sr-Latn-RS"/>
-        </w:rPr>
-        <w:t>“ komponenta je stranica</w:t>
-      </w:r>
-      <w:r>
-        <w:rPr>
-          <w:lang w:val="sr-Latn-RS"/>
-        </w:rPr>
-        <w:t xml:space="preserve"> sa koje administrator može da se prijavi</w:t>
+        <w:t>“ komponenta je stranica sa koje administrator može da se prijavi</w:t>
       </w:r>
       <w:r>
         <w:rPr>
@@ -8249,34 +7982,49 @@
           <w:b/>
           <w:lang w:val="sr-Latn-RS"/>
         </w:rPr>
-        <w:t>Admin</w:t>
+        <w:t>AdminEditContact</w:t>
       </w:r>
       <w:r>
         <w:rPr>
           <w:b/>
           <w:lang w:val="sr-Latn-RS"/>
         </w:rPr>
-        <w:t>EditContact</w:t>
+        <w:t>Page.tsx</w:t>
+      </w:r>
+      <w:r>
+        <w:rPr>
+          <w:lang w:val="sr-Latn-RS"/>
+        </w:rPr>
+        <w:t>“ i „</w:t>
       </w:r>
       <w:r>
         <w:rPr>
           <w:b/>
           <w:lang w:val="sr-Latn-RS"/>
         </w:rPr>
+        <w:t>AdminEditRulesAndGuides</w:t>
+      </w:r>
+      <w:r>
+        <w:rPr>
+          <w:b/>
+          <w:lang w:val="sr-Latn-RS"/>
+        </w:rPr>
         <w:t>Page.tsx</w:t>
       </w:r>
       <w:r>
         <w:rPr>
           <w:lang w:val="sr-Latn-RS"/>
         </w:rPr>
-        <w:t>“</w:t>
-      </w:r>
-      <w:r>
-        <w:rPr>
-          <w:lang w:val="sr-Latn-RS"/>
-        </w:rPr>
-        <w:t xml:space="preserve"> i </w:t>
-      </w:r>
+        <w:t>“ su stranice koje administratoru omogućavaju izmenu sadržaja veb sajta, odnosno kontakt stranice i stranice za pravila i uputstva.</w:t>
+      </w:r>
+    </w:p>
+    <w:p>
+      <w:pPr>
+        <w:jc w:val="both"/>
+        <w:rPr>
+          <w:lang w:val="sr-Latn-RS"/>
+        </w:rPr>
+      </w:pPr>
       <w:r>
         <w:rPr>
           <w:lang w:val="sr-Latn-RS"/>
@@ -8288,33 +8036,54 @@
           <w:b/>
           <w:lang w:val="sr-Latn-RS"/>
         </w:rPr>
-        <w:t>AdminEdit</w:t>
+        <w:t>UserLogin</w:t>
       </w:r>
       <w:r>
         <w:rPr>
           <w:b/>
           <w:lang w:val="sr-Latn-RS"/>
         </w:rPr>
-        <w:t>RulesAndGuides</w:t>
+        <w:t>Page.tsx</w:t>
+      </w:r>
+      <w:r>
+        <w:rPr>
+          <w:lang w:val="sr-Latn-RS"/>
+        </w:rPr>
+        <w:t>“ komponenta je stranica sa koje posetilac može da se prijavi na aplikaciju kao običan korisnik, da ode linkom na stranicu za prijavu kao administrator, ili ukoliko nema nalog, da ode na stranicu za registraciju.</w:t>
+      </w:r>
+    </w:p>
+    <w:p>
+      <w:pPr>
+        <w:jc w:val="both"/>
+        <w:rPr>
+          <w:lang w:val="sr-Latn-RS"/>
+        </w:rPr>
+      </w:pPr>
+      <w:r>
+        <w:rPr>
+          <w:lang w:val="sr-Latn-RS"/>
+        </w:rPr>
+        <w:t>„</w:t>
       </w:r>
       <w:r>
         <w:rPr>
           <w:b/>
           <w:lang w:val="sr-Latn-RS"/>
         </w:rPr>
+        <w:t>UserRegister</w:t>
+      </w:r>
+      <w:r>
+        <w:rPr>
+          <w:b/>
+          <w:lang w:val="sr-Latn-RS"/>
+        </w:rPr>
         <w:t>Page.tsx</w:t>
       </w:r>
       <w:r>
         <w:rPr>
           <w:lang w:val="sr-Latn-RS"/>
         </w:rPr>
-        <w:t>“</w:t>
-      </w:r>
-      <w:r>
-        <w:rPr>
-          <w:lang w:val="sr-Latn-RS"/>
-        </w:rPr>
-        <w:t xml:space="preserve"> su stranice koje administratoru omogućavaju izmenu sadržaja veb sajta, odnosno kontakt stranice i stranice za pravila i uputstva.</w:t>
+        <w:t>“ komponenta je stranica sa koje korisnik može da napravi novi nalog. Nakon što napravi nalog, isti mora aktivirati klikom na link koji je dobio putem mail-a.</w:t>
       </w:r>
     </w:p>
     <w:p>
@@ -8335,139 +8104,20 @@
           <w:b/>
           <w:lang w:val="sr-Latn-RS"/>
         </w:rPr>
-        <w:t>User</w:t>
+        <w:t>UserPeriodList</w:t>
       </w:r>
       <w:r>
         <w:rPr>
           <w:b/>
           <w:lang w:val="sr-Latn-RS"/>
         </w:rPr>
-        <w:t>Login</w:t>
-      </w:r>
-      <w:r>
-        <w:rPr>
-          <w:b/>
-          <w:lang w:val="sr-Latn-RS"/>
-        </w:rPr>
         <w:t>Page.tsx</w:t>
       </w:r>
       <w:r>
         <w:rPr>
           <w:lang w:val="sr-Latn-RS"/>
         </w:rPr>
-        <w:t xml:space="preserve">“ komponenta je stranica sa koje </w:t>
-      </w:r>
-      <w:r>
-        <w:rPr>
-          <w:lang w:val="sr-Latn-RS"/>
-        </w:rPr>
-        <w:t>posetilac</w:t>
-      </w:r>
-      <w:r>
-        <w:rPr>
-          <w:lang w:val="sr-Latn-RS"/>
-        </w:rPr>
-        <w:t xml:space="preserve"> može da se prijavi na aplikaciju</w:t>
-      </w:r>
-      <w:r>
-        <w:rPr>
-          <w:lang w:val="sr-Latn-RS"/>
-        </w:rPr>
-        <w:t xml:space="preserve"> kao običan korisnik, da ode linkom na stranicu za prijavu kao administrator, ili ukoliko nema nalog, da ode na stranicu za registraciju.</w:t>
-      </w:r>
-    </w:p>
-    <w:p>
-      <w:pPr>
-        <w:jc w:val="both"/>
-        <w:rPr>
-          <w:lang w:val="sr-Latn-RS"/>
-        </w:rPr>
-      </w:pPr>
-      <w:r>
-        <w:rPr>
-          <w:lang w:val="sr-Latn-RS"/>
-        </w:rPr>
-        <w:t>„</w:t>
-      </w:r>
-      <w:r>
-        <w:rPr>
-          <w:b/>
-          <w:lang w:val="sr-Latn-RS"/>
-        </w:rPr>
-        <w:t>User</w:t>
-      </w:r>
-      <w:r>
-        <w:rPr>
-          <w:b/>
-          <w:lang w:val="sr-Latn-RS"/>
-        </w:rPr>
-        <w:t>Register</w:t>
-      </w:r>
-      <w:r>
-        <w:rPr>
-          <w:b/>
-          <w:lang w:val="sr-Latn-RS"/>
-        </w:rPr>
-        <w:t>Page.tsx</w:t>
-      </w:r>
-      <w:r>
-        <w:rPr>
-          <w:lang w:val="sr-Latn-RS"/>
-        </w:rPr>
-        <w:t>“ komponenta je stranica</w:t>
-      </w:r>
-      <w:r>
-        <w:rPr>
-          <w:lang w:val="sr-Latn-RS"/>
-        </w:rPr>
-        <w:t xml:space="preserve"> sa koje korisnik može da napravi novi nalog. Nakon što napravi nalog, isti mora aktivirati klikom na link koji je dobio putem mail-a.</w:t>
-      </w:r>
-    </w:p>
-    <w:p>
-      <w:pPr>
-        <w:jc w:val="both"/>
-        <w:rPr>
-          <w:lang w:val="sr-Latn-RS"/>
-        </w:rPr>
-      </w:pPr>
-      <w:r>
-        <w:rPr>
-          <w:lang w:val="sr-Latn-RS"/>
-        </w:rPr>
-        <w:t>„</w:t>
-      </w:r>
-      <w:r>
-        <w:rPr>
-          <w:b/>
-          <w:lang w:val="sr-Latn-RS"/>
-        </w:rPr>
-        <w:t>User</w:t>
-      </w:r>
-      <w:r>
-        <w:rPr>
-          <w:b/>
-          <w:lang w:val="sr-Latn-RS"/>
-        </w:rPr>
-        <w:t>PeriodList</w:t>
-      </w:r>
-      <w:r>
-        <w:rPr>
-          <w:b/>
-          <w:lang w:val="sr-Latn-RS"/>
-        </w:rPr>
-        <w:t>Page.tsx</w:t>
-      </w:r>
-      <w:r>
-        <w:rPr>
-          <w:lang w:val="sr-Latn-RS"/>
-        </w:rPr>
-        <w:t>“ komponenta je stranica</w:t>
-      </w:r>
-      <w:r>
-        <w:rPr>
-          <w:lang w:val="sr-Latn-RS"/>
-        </w:rPr>
-        <w:t xml:space="preserve"> na kojoj se korisniku izlistavaju svi dostupni termini (koji nisu prošli), prikazuje im se broj slobodnih mesta za svaki termin, i ukoliko je broj slobodnih mesta veći od nule, mogućnost da rezervišu termin. (S obzirom da u projektom zahtevu nije izričito navedeno, odlučeno je da za jedan termin može da se prijavi maksimalno 10 korisnika.)</w:t>
+        <w:t>“ komponenta je stranica na kojoj se korisniku izlistavaju svi dostupni termini (koji nisu prošli), prikazuje im se broj slobodnih mesta za svaki termin, i ukoliko je broj slobodnih mesta veći od nule, mogućnost da rezervišu termin. (S obzirom da u projektom zahtevu nije izričito navedeno, odlučeno je da za jedan termin može da se prijavi maksimalno 10 korisnika.)</w:t>
       </w:r>
     </w:p>
     <w:p>
@@ -8503,13 +8153,7 @@
         <w:rPr>
           <w:lang w:val="sr-Latn-RS"/>
         </w:rPr>
-        <w:t>“ komponenta je stranica</w:t>
-      </w:r>
-      <w:r>
-        <w:rPr>
-          <w:lang w:val="sr-Latn-RS"/>
-        </w:rPr>
-        <w:t xml:space="preserve"> na kojoj se izlistavaju svi termini koje je korisnik rezervisao, i, ukoliko termin nije završen, nudi mu mogućnost otkazivanja termina.</w:t>
+        <w:t>“ komponenta je stranica na kojoj se izlistavaju svi termini koje je korisnik rezervisao, i, ukoliko termin nije završen, nudi mu mogućnost otkazivanja termina.</w:t>
       </w:r>
     </w:p>
     <w:p>
@@ -8593,11 +8237,133 @@
     </w:p>
     <w:p>
       <w:pPr>
-        <w:jc w:val="both"/>
-        <w:rPr>
-          <w:lang w:val="sr-Latn-RS"/>
-        </w:rPr>
-      </w:pPr>
+        <w:pStyle w:val="Heading1"/>
+        <w:rPr>
+          <w:lang w:val="sr-Latn-RS"/>
+        </w:rPr>
+      </w:pPr>
+      <w:r>
+        <w:rPr>
+          <w:lang w:val="sr-Latn-RS"/>
+        </w:rPr>
+        <w:t>Pristupni parametri za testiranje:</w:t>
+      </w:r>
+    </w:p>
+    <w:p>
+      <w:pPr>
+        <w:rPr>
+          <w:u w:val="single"/>
+          <w:lang w:val="sr-Latn-RS"/>
+        </w:rPr>
+      </w:pPr>
+      <w:r>
+        <w:rPr>
+          <w:u w:val="single"/>
+          <w:lang w:val="sr-Latn-RS"/>
+        </w:rPr>
+        <w:t>User:</w:t>
+      </w:r>
+    </w:p>
+    <w:p>
+      <w:pPr>
+        <w:rPr>
+          <w:lang w:val="sr-Latn-RS"/>
+        </w:rPr>
+      </w:pPr>
+      <w:r>
+        <w:rPr>
+          <w:lang w:val="sr-Latn-RS"/>
+        </w:rPr>
+        <w:t xml:space="preserve">Email: </w:t>
+      </w:r>
+      <w:hyperlink r:id="rId26" w:history="1">
+        <w:r>
+          <w:rPr>
+            <w:rStyle w:val="Hyperlink"/>
+            <w:lang w:val="sr-Latn-RS"/>
+          </w:rPr>
+          <w:t>aleksa.vidakovic2508@gmail.com</w:t>
+        </w:r>
+      </w:hyperlink>
+    </w:p>
+    <w:p>
+      <w:pPr>
+        <w:rPr>
+          <w:lang w:val="sr-Latn-RS"/>
+        </w:rPr>
+      </w:pPr>
+      <w:r>
+        <w:rPr>
+          <w:lang w:val="sr-Latn-RS"/>
+        </w:rPr>
+        <w:t xml:space="preserve">Password: </w:t>
+      </w:r>
+      <w:r>
+        <w:rPr>
+          <w:lang w:val="sr-Latn-RS"/>
+        </w:rPr>
+        <w:t>F95ilJQfY4HtiEvRbB</w:t>
+      </w:r>
+    </w:p>
+    <w:p>
+      <w:pPr>
+        <w:rPr>
+          <w:lang w:val="sr-Latn-RS"/>
+        </w:rPr>
+      </w:pPr>
+    </w:p>
+    <w:p>
+      <w:pPr>
+        <w:rPr>
+          <w:u w:val="single"/>
+          <w:lang w:val="sr-Latn-RS"/>
+        </w:rPr>
+      </w:pPr>
+      <w:r>
+        <w:rPr>
+          <w:u w:val="single"/>
+          <w:lang w:val="sr-Latn-RS"/>
+        </w:rPr>
+        <w:t>Admin</w:t>
+      </w:r>
+    </w:p>
+    <w:p>
+      <w:pPr>
+        <w:rPr>
+          <w:lang w:val="sr-Latn-RS"/>
+        </w:rPr>
+      </w:pPr>
+      <w:r>
+        <w:rPr>
+          <w:lang w:val="sr-Latn-RS"/>
+        </w:rPr>
+        <w:t xml:space="preserve">Username: </w:t>
+      </w:r>
+      <w:r>
+        <w:rPr>
+          <w:lang w:val="sr-Latn-RS"/>
+        </w:rPr>
+        <w:t>admin</w:t>
+      </w:r>
+    </w:p>
+    <w:p>
+      <w:pPr>
+        <w:rPr>
+          <w:lang w:val="sr-Latn-RS"/>
+        </w:rPr>
+      </w:pPr>
+      <w:r>
+        <w:rPr>
+          <w:lang w:val="sr-Latn-RS"/>
+        </w:rPr>
+        <w:t xml:space="preserve">Password: </w:t>
+      </w:r>
+      <w:r>
+        <w:rPr>
+          <w:lang w:val="sr-Latn-RS"/>
+        </w:rPr>
+        <w:t>Admin1234</w:t>
+      </w:r>
       <w:bookmarkStart w:id="0" w:name="_GoBack"/>
       <w:bookmarkEnd w:id="0"/>
     </w:p>
@@ -9193,6 +8959,7 @@
   <w:style w:type="character" w:default="1" w:styleId="DefaultParagraphFont">
     <w:name w:val="Default Paragraph Font"/>
     <w:uiPriority w:val="1"/>
+    <w:semiHidden/>
     <w:unhideWhenUsed/>
   </w:style>
   <w:style w:type="table" w:default="1" w:styleId="TableNormal">
@@ -9289,6 +9056,17 @@
       <w:color w:val="4F81BD" w:themeColor="accent1"/>
       <w:sz w:val="18"/>
       <w:szCs w:val="18"/>
+    </w:rPr>
+  </w:style>
+  <w:style w:type="character" w:styleId="Hyperlink">
+    <w:name w:val="Hyperlink"/>
+    <w:basedOn w:val="DefaultParagraphFont"/>
+    <w:uiPriority w:val="99"/>
+    <w:unhideWhenUsed/>
+    <w:rsid w:val="00D64B75"/>
+    <w:rPr>
+      <w:color w:val="0000FF" w:themeColor="hyperlink"/>
+      <w:u w:val="single"/>
     </w:rPr>
   </w:style>
 </w:styles>
@@ -9480,6 +9258,7 @@
   <w:style w:type="character" w:default="1" w:styleId="DefaultParagraphFont">
     <w:name w:val="Default Paragraph Font"/>
     <w:uiPriority w:val="1"/>
+    <w:semiHidden/>
     <w:unhideWhenUsed/>
   </w:style>
   <w:style w:type="table" w:default="1" w:styleId="TableNormal">
@@ -9576,6 +9355,17 @@
       <w:color w:val="4F81BD" w:themeColor="accent1"/>
       <w:sz w:val="18"/>
       <w:szCs w:val="18"/>
+    </w:rPr>
+  </w:style>
+  <w:style w:type="character" w:styleId="Hyperlink">
+    <w:name w:val="Hyperlink"/>
+    <w:basedOn w:val="DefaultParagraphFont"/>
+    <w:uiPriority w:val="99"/>
+    <w:unhideWhenUsed/>
+    <w:rsid w:val="00D64B75"/>
+    <w:rPr>
+      <w:color w:val="0000FF" w:themeColor="hyperlink"/>
+      <w:u w:val="single"/>
     </w:rPr>
   </w:style>
 </w:styles>

</xml_diff>